<commit_message>
URLS for design inspiration
Please read this.
</commit_message>
<xml_diff>
--- a/Brainstorming/URLs of design inspirations.docx
+++ b/Brainstorming/URLs of design inspirations.docx
@@ -3,20 +3,28 @@
 <w:document xmlns:wpc="http://schemas.microsoft.com/office/word/2010/wordprocessingCanvas" xmlns:mc="http://schemas.openxmlformats.org/markup-compatibility/2006" xmlns:o="urn:schemas-microsoft-com:office:office" xmlns:r="http://schemas.openxmlformats.org/officeDocument/2006/relationships" xmlns:m="http://schemas.openxmlformats.org/officeDocument/2006/math" xmlns:v="urn:schemas-microsoft-com:vml" xmlns:wp14="http://schemas.microsoft.com/office/word/2010/wordprocessingDrawing" xmlns:wp="http://schemas.openxmlformats.org/drawingml/2006/wordprocessingDrawing" xmlns:w10="urn:schemas-microsoft-com:office:word" xmlns:w="http://schemas.openxmlformats.org/wordprocessingml/2006/main" xmlns:w14="http://schemas.microsoft.com/office/word/2010/wordml" xmlns:wpg="http://schemas.microsoft.com/office/word/2010/wordprocessingGroup" xmlns:wpi="http://schemas.microsoft.com/office/word/2010/wordprocessingInk" xmlns:wne="http://schemas.microsoft.com/office/word/2006/wordml" xmlns:wps="http://schemas.microsoft.com/office/word/2010/wordprocessingShape" mc:Ignorable="w14 wp14">
   <w:body>
     <w:p>
+      <w:pPr>
+        <w:pStyle w:val="ListParagraph"/>
+        <w:numPr>
+          <w:ilvl w:val="0"/>
+          <w:numId w:val="1"/>
+        </w:numPr>
+      </w:pPr>
       <w:r>
         <w:t>3D printer bowl feeder:</w:t>
       </w:r>
     </w:p>
     <w:p>
       <w:pPr>
-        <w:rPr>
-          <w:rFonts w:ascii="Tahoma" w:eastAsia="Times New Roman" w:hAnsi="Tahoma" w:cs="Tahoma"/>
-          <w:color w:val="000000"/>
-          <w:sz w:val="20"/>
-          <w:szCs w:val="20"/>
-        </w:rPr>
-      </w:pPr>
-      <w:hyperlink r:id="rId5" w:history="1">
+        <w:ind w:firstLine="720"/>
+        <w:rPr>
+          <w:rStyle w:val="Hyperlink"/>
+          <w:rFonts w:ascii="Tahoma" w:eastAsia="Times New Roman" w:hAnsi="Tahoma" w:cs="Tahoma"/>
+          <w:sz w:val="20"/>
+          <w:szCs w:val="20"/>
+        </w:rPr>
+      </w:pPr>
+      <w:hyperlink r:id="rId6" w:history="1">
         <w:r>
           <w:rPr>
             <w:rStyle w:val="Hyperlink"/>
@@ -31,17 +39,333 @@
     <w:p>
       <w:pPr>
         <w:rPr>
-          <w:rFonts w:ascii="Tahoma" w:eastAsia="Times New Roman" w:hAnsi="Tahoma" w:cs="Tahoma"/>
-          <w:color w:val="000000"/>
-          <w:sz w:val="20"/>
-          <w:szCs w:val="20"/>
-        </w:rPr>
-      </w:pPr>
-    </w:p>
-    <w:p>
+          <w:rStyle w:val="Hyperlink"/>
+          <w:rFonts w:ascii="Tahoma" w:eastAsia="Times New Roman" w:hAnsi="Tahoma" w:cs="Tahoma"/>
+          <w:sz w:val="20"/>
+          <w:szCs w:val="20"/>
+          <w:u w:val="none"/>
+        </w:rPr>
+      </w:pPr>
+      <w:r>
+        <w:rPr>
+          <w:rStyle w:val="Hyperlink"/>
+          <w:rFonts w:ascii="Tahoma" w:eastAsia="Times New Roman" w:hAnsi="Tahoma" w:cs="Tahoma"/>
+          <w:sz w:val="20"/>
+          <w:szCs w:val="20"/>
+          <w:u w:val="none"/>
+        </w:rPr>
+        <w:t xml:space="preserve">2. </w:t>
+      </w:r>
+      <w:r>
+        <w:rPr>
+          <w:rStyle w:val="Hyperlink"/>
+          <w:rFonts w:ascii="Tahoma" w:eastAsia="Times New Roman" w:hAnsi="Tahoma" w:cs="Tahoma"/>
+          <w:sz w:val="20"/>
+          <w:szCs w:val="20"/>
+          <w:u w:val="none"/>
+        </w:rPr>
+        <w:t xml:space="preserve">  Paper from ASME dealing with bowl design:</w:t>
+      </w:r>
+    </w:p>
+    <w:p>
+      <w:pPr>
+        <w:rPr>
+          <w:rStyle w:val="Hyperlink"/>
+          <w:rFonts w:ascii="Tahoma" w:eastAsia="Times New Roman" w:hAnsi="Tahoma" w:cs="Tahoma"/>
+          <w:sz w:val="20"/>
+          <w:szCs w:val="20"/>
+          <w:u w:val="none"/>
+        </w:rPr>
+      </w:pPr>
+      <w:r>
+        <w:rPr>
+          <w:rStyle w:val="Hyperlink"/>
+          <w:rFonts w:ascii="Tahoma" w:eastAsia="Times New Roman" w:hAnsi="Tahoma" w:cs="Tahoma"/>
+          <w:sz w:val="20"/>
+          <w:szCs w:val="20"/>
+          <w:u w:val="none"/>
+        </w:rPr>
+        <w:t xml:space="preserve">      </w:t>
+      </w:r>
+      <w:hyperlink r:id="rId7" w:history="1">
+        <w:r>
+          <w:rPr>
+            <w:rStyle w:val="Hyperlink"/>
+            <w:rFonts w:ascii="Tahoma" w:eastAsia="Times New Roman" w:hAnsi="Tahoma" w:cs="Tahoma"/>
+            <w:sz w:val="20"/>
+            <w:szCs w:val="20"/>
+          </w:rPr>
+          <w:t>http://mechanicaldesign.asmedigitalcollection.asme.org/article.aspx?articleid=1448555</w:t>
+        </w:r>
+      </w:hyperlink>
+    </w:p>
+    <w:p>
+      <w:pPr>
+        <w:rPr>
+          <w:rStyle w:val="Hyperlink"/>
+          <w:rFonts w:ascii="Tahoma" w:eastAsia="Times New Roman" w:hAnsi="Tahoma" w:cs="Tahoma"/>
+          <w:sz w:val="20"/>
+          <w:szCs w:val="20"/>
+          <w:u w:val="none"/>
+        </w:rPr>
+      </w:pPr>
+      <w:r>
+        <w:rPr>
+          <w:rStyle w:val="Hyperlink"/>
+          <w:rFonts w:ascii="Tahoma" w:eastAsia="Times New Roman" w:hAnsi="Tahoma" w:cs="Tahoma"/>
+          <w:sz w:val="20"/>
+          <w:szCs w:val="20"/>
+          <w:u w:val="none"/>
+        </w:rPr>
+        <w:t>3. Another feeder bowl design:</w:t>
+      </w:r>
+    </w:p>
+    <w:p>
+      <w:pPr>
+        <w:rPr>
+          <w:rStyle w:val="Hyperlink"/>
+          <w:rFonts w:ascii="Tahoma" w:eastAsia="Times New Roman" w:hAnsi="Tahoma" w:cs="Tahoma"/>
+          <w:sz w:val="20"/>
+          <w:szCs w:val="20"/>
+          <w:u w:val="none"/>
+        </w:rPr>
+      </w:pPr>
+      <w:r>
+        <w:rPr>
+          <w:rStyle w:val="Hyperlink"/>
+          <w:rFonts w:ascii="Tahoma" w:eastAsia="Times New Roman" w:hAnsi="Tahoma" w:cs="Tahoma"/>
+          <w:sz w:val="20"/>
+          <w:szCs w:val="20"/>
+          <w:u w:val="none"/>
+        </w:rPr>
+        <w:t xml:space="preserve">   </w:t>
+      </w:r>
+      <w:hyperlink r:id="rId8" w:history="1">
+        <w:r>
+          <w:rPr>
+            <w:rStyle w:val="Hyperlink"/>
+            <w:rFonts w:ascii="Tahoma" w:eastAsia="Times New Roman" w:hAnsi="Tahoma" w:cs="Tahoma"/>
+            <w:sz w:val="20"/>
+            <w:szCs w:val="20"/>
+          </w:rPr>
+          <w:t>http://www.ktron.com/process-equipment/feeders/feeding-equipment/vibratory-feeders.cfm</w:t>
+        </w:r>
+      </w:hyperlink>
+    </w:p>
+    <w:p>
+      <w:pPr>
+        <w:rPr>
+          <w:rStyle w:val="Hyperlink"/>
+          <w:rFonts w:ascii="Tahoma" w:eastAsia="Times New Roman" w:hAnsi="Tahoma" w:cs="Tahoma"/>
+          <w:sz w:val="20"/>
+          <w:szCs w:val="20"/>
+          <w:u w:val="none"/>
+        </w:rPr>
+      </w:pPr>
+      <w:r>
+        <w:rPr>
+          <w:rStyle w:val="Hyperlink"/>
+          <w:rFonts w:ascii="Tahoma" w:eastAsia="Times New Roman" w:hAnsi="Tahoma" w:cs="Tahoma"/>
+          <w:sz w:val="20"/>
+          <w:szCs w:val="20"/>
+          <w:u w:val="none"/>
+        </w:rPr>
+        <w:t>4. Research paper from Carnegie Mellon:</w:t>
+      </w:r>
+    </w:p>
+    <w:p>
+      <w:pPr>
+        <w:rPr>
+          <w:rStyle w:val="Hyperlink"/>
+          <w:rFonts w:ascii="Tahoma" w:eastAsia="Times New Roman" w:hAnsi="Tahoma" w:cs="Tahoma"/>
+          <w:sz w:val="20"/>
+          <w:szCs w:val="20"/>
+          <w:u w:val="none"/>
+        </w:rPr>
+      </w:pPr>
+      <w:r>
+        <w:rPr>
+          <w:rStyle w:val="Hyperlink"/>
+          <w:rFonts w:ascii="Tahoma" w:eastAsia="Times New Roman" w:hAnsi="Tahoma" w:cs="Tahoma"/>
+          <w:sz w:val="20"/>
+          <w:szCs w:val="20"/>
+          <w:u w:val="none"/>
+        </w:rPr>
+        <w:t xml:space="preserve">    </w:t>
+      </w:r>
+      <w:hyperlink r:id="rId9" w:history="1">
+        <w:r>
+          <w:rPr>
+            <w:rStyle w:val="Hyperlink"/>
+            <w:rFonts w:ascii="Tahoma" w:eastAsia="Times New Roman" w:hAnsi="Tahoma" w:cs="Tahoma"/>
+            <w:sz w:val="20"/>
+            <w:szCs w:val="20"/>
+          </w:rPr>
+          <w:t>http://www.msl.ri.cmu.edu/publications/pdfs/feed_icra99.pdf</w:t>
+        </w:r>
+      </w:hyperlink>
+    </w:p>
+    <w:p>
+      <w:pPr>
+        <w:rPr>
+          <w:rStyle w:val="Hyperlink"/>
+          <w:rFonts w:ascii="Tahoma" w:eastAsia="Times New Roman" w:hAnsi="Tahoma" w:cs="Tahoma"/>
+          <w:sz w:val="20"/>
+          <w:szCs w:val="20"/>
+          <w:u w:val="none"/>
+        </w:rPr>
+      </w:pPr>
+      <w:r>
+        <w:rPr>
+          <w:rStyle w:val="Hyperlink"/>
+          <w:rFonts w:ascii="Tahoma" w:eastAsia="Times New Roman" w:hAnsi="Tahoma" w:cs="Tahoma"/>
+          <w:sz w:val="20"/>
+          <w:szCs w:val="20"/>
+          <w:u w:val="none"/>
+        </w:rPr>
+        <w:t>5. Main page for CMU:</w:t>
+      </w:r>
+    </w:p>
+    <w:p>
+      <w:pPr>
+        <w:rPr>
+          <w:rStyle w:val="Hyperlink"/>
+          <w:rFonts w:ascii="Tahoma" w:eastAsia="Times New Roman" w:hAnsi="Tahoma" w:cs="Tahoma"/>
+          <w:sz w:val="20"/>
+          <w:szCs w:val="20"/>
+          <w:u w:val="none"/>
+        </w:rPr>
+      </w:pPr>
+      <w:r>
+        <w:rPr>
+          <w:rStyle w:val="Hyperlink"/>
+          <w:rFonts w:ascii="Tahoma" w:eastAsia="Times New Roman" w:hAnsi="Tahoma" w:cs="Tahoma"/>
+          <w:sz w:val="20"/>
+          <w:szCs w:val="20"/>
+          <w:u w:val="none"/>
+        </w:rPr>
+        <w:t xml:space="preserve">    </w:t>
+      </w:r>
+      <w:hyperlink r:id="rId10" w:history="1">
+        <w:r>
+          <w:rPr>
+            <w:rStyle w:val="Hyperlink"/>
+            <w:rFonts w:ascii="Tahoma" w:eastAsia="Times New Roman" w:hAnsi="Tahoma" w:cs="Tahoma"/>
+            <w:sz w:val="20"/>
+            <w:szCs w:val="20"/>
+          </w:rPr>
+          <w:t>http://www.msl.ri.cmu.edu/projects/minifactory/partsfeeders.php</w:t>
+        </w:r>
+      </w:hyperlink>
+    </w:p>
+    <w:p>
+      <w:pPr>
+        <w:rPr>
+          <w:rStyle w:val="Hyperlink"/>
+          <w:rFonts w:ascii="Tahoma" w:eastAsia="Times New Roman" w:hAnsi="Tahoma" w:cs="Tahoma"/>
+          <w:sz w:val="20"/>
+          <w:szCs w:val="20"/>
+          <w:u w:val="none"/>
+        </w:rPr>
+      </w:pPr>
+      <w:r>
+        <w:rPr>
+          <w:rStyle w:val="Hyperlink"/>
+          <w:rFonts w:ascii="Tahoma" w:eastAsia="Times New Roman" w:hAnsi="Tahoma" w:cs="Tahoma"/>
+          <w:sz w:val="20"/>
+          <w:szCs w:val="20"/>
+          <w:u w:val="none"/>
+        </w:rPr>
+        <w:t>6. Bachelor’s thesis on bowl design:</w:t>
+      </w:r>
+    </w:p>
+    <w:p>
+      <w:pPr>
+        <w:rPr>
+          <w:rStyle w:val="Hyperlink"/>
+          <w:rFonts w:ascii="Tahoma" w:eastAsia="Times New Roman" w:hAnsi="Tahoma" w:cs="Tahoma"/>
+          <w:sz w:val="20"/>
+          <w:szCs w:val="20"/>
+          <w:u w:val="none"/>
+        </w:rPr>
+      </w:pPr>
+      <w:r>
+        <w:rPr>
+          <w:rStyle w:val="Hyperlink"/>
+          <w:rFonts w:ascii="Tahoma" w:eastAsia="Times New Roman" w:hAnsi="Tahoma" w:cs="Tahoma"/>
+          <w:sz w:val="20"/>
+          <w:szCs w:val="20"/>
+          <w:u w:val="none"/>
+        </w:rPr>
+        <w:t xml:space="preserve">  </w:t>
+      </w:r>
+      <w:hyperlink r:id="rId11" w:history="1">
+        <w:r>
+          <w:rPr>
+            <w:rStyle w:val="Hyperlink"/>
+            <w:rFonts w:ascii="Tahoma" w:eastAsia="Times New Roman" w:hAnsi="Tahoma" w:cs="Tahoma"/>
+            <w:sz w:val="20"/>
+            <w:szCs w:val="20"/>
+          </w:rPr>
+          <w:t>http://ethesis.nitrkl.ac.in/291/1/10503003.pdf</w:t>
+        </w:r>
+      </w:hyperlink>
+    </w:p>
+    <w:p>
+      <w:pPr>
+        <w:rPr>
+          <w:rStyle w:val="Hyperlink"/>
+          <w:rFonts w:ascii="Tahoma" w:eastAsia="Times New Roman" w:hAnsi="Tahoma" w:cs="Tahoma"/>
+          <w:sz w:val="20"/>
+          <w:szCs w:val="20"/>
+          <w:u w:val="none"/>
+        </w:rPr>
+      </w:pPr>
+    </w:p>
+    <w:p>
+      <w:pPr>
+        <w:rPr>
+          <w:rStyle w:val="Hyperlink"/>
+          <w:rFonts w:ascii="Tahoma" w:eastAsia="Times New Roman" w:hAnsi="Tahoma" w:cs="Tahoma"/>
+          <w:sz w:val="20"/>
+          <w:szCs w:val="20"/>
+          <w:u w:val="none"/>
+        </w:rPr>
+      </w:pPr>
       <w:bookmarkStart w:id="0" w:name="_GoBack"/>
       <w:bookmarkEnd w:id="0"/>
     </w:p>
+    <w:p>
+      <w:pPr>
+        <w:rPr>
+          <w:rStyle w:val="Hyperlink"/>
+          <w:rFonts w:ascii="Tahoma" w:eastAsia="Times New Roman" w:hAnsi="Tahoma" w:cs="Tahoma"/>
+          <w:sz w:val="20"/>
+          <w:szCs w:val="20"/>
+        </w:rPr>
+      </w:pPr>
+    </w:p>
+    <w:p>
+      <w:pPr>
+        <w:rPr>
+          <w:rFonts w:ascii="Tahoma" w:eastAsia="Times New Roman" w:hAnsi="Tahoma" w:cs="Tahoma"/>
+          <w:color w:val="000000"/>
+          <w:sz w:val="20"/>
+          <w:szCs w:val="20"/>
+        </w:rPr>
+      </w:pPr>
+    </w:p>
+    <w:p>
+      <w:pPr>
+        <w:rPr>
+          <w:rFonts w:ascii="Tahoma" w:eastAsia="Times New Roman" w:hAnsi="Tahoma" w:cs="Tahoma"/>
+          <w:color w:val="000000"/>
+          <w:sz w:val="20"/>
+          <w:szCs w:val="20"/>
+        </w:rPr>
+      </w:pPr>
+    </w:p>
+    <w:p/>
     <w:sectPr>
       <w:pgSz w:w="12240" w:h="15840"/>
       <w:pgMar w:top="1440" w:right="1440" w:bottom="1440" w:left="1440" w:header="720" w:footer="720" w:gutter="0"/>
@@ -50,6 +374,100 @@
     </w:sectPr>
   </w:body>
 </w:document>
+</file>
+
+<file path=word/numbering.xml><?xml version="1.0" encoding="utf-8"?>
+<w:numbering xmlns:wpc="http://schemas.microsoft.com/office/word/2010/wordprocessingCanvas" xmlns:mc="http://schemas.openxmlformats.org/markup-compatibility/2006" xmlns:o="urn:schemas-microsoft-com:office:office" xmlns:r="http://schemas.openxmlformats.org/officeDocument/2006/relationships" xmlns:m="http://schemas.openxmlformats.org/officeDocument/2006/math" xmlns:v="urn:schemas-microsoft-com:vml" xmlns:wp14="http://schemas.microsoft.com/office/word/2010/wordprocessingDrawing" xmlns:wp="http://schemas.openxmlformats.org/drawingml/2006/wordprocessingDrawing" xmlns:w10="urn:schemas-microsoft-com:office:word" xmlns:w="http://schemas.openxmlformats.org/wordprocessingml/2006/main" xmlns:w14="http://schemas.microsoft.com/office/word/2010/wordml" xmlns:wpg="http://schemas.microsoft.com/office/word/2010/wordprocessingGroup" xmlns:wpi="http://schemas.microsoft.com/office/word/2010/wordprocessingInk" xmlns:wne="http://schemas.microsoft.com/office/word/2006/wordml" xmlns:wps="http://schemas.microsoft.com/office/word/2010/wordprocessingShape" mc:Ignorable="w14 wp14">
+  <w:abstractNum w:abstractNumId="0">
+    <w:nsid w:val="45CE3CC6"/>
+    <w:multiLevelType w:val="hybridMultilevel"/>
+    <w:tmpl w:val="54746966"/>
+    <w:lvl w:ilvl="0" w:tplc="0409000F">
+      <w:start w:val="1"/>
+      <w:numFmt w:val="decimal"/>
+      <w:lvlText w:val="%1."/>
+      <w:lvlJc w:val="left"/>
+      <w:pPr>
+        <w:ind w:left="720" w:hanging="360"/>
+      </w:pPr>
+    </w:lvl>
+    <w:lvl w:ilvl="1" w:tplc="04090019" w:tentative="1">
+      <w:start w:val="1"/>
+      <w:numFmt w:val="lowerLetter"/>
+      <w:lvlText w:val="%2."/>
+      <w:lvlJc w:val="left"/>
+      <w:pPr>
+        <w:ind w:left="1440" w:hanging="360"/>
+      </w:pPr>
+    </w:lvl>
+    <w:lvl w:ilvl="2" w:tplc="0409001B" w:tentative="1">
+      <w:start w:val="1"/>
+      <w:numFmt w:val="lowerRoman"/>
+      <w:lvlText w:val="%3."/>
+      <w:lvlJc w:val="right"/>
+      <w:pPr>
+        <w:ind w:left="2160" w:hanging="180"/>
+      </w:pPr>
+    </w:lvl>
+    <w:lvl w:ilvl="3" w:tplc="0409000F" w:tentative="1">
+      <w:start w:val="1"/>
+      <w:numFmt w:val="decimal"/>
+      <w:lvlText w:val="%4."/>
+      <w:lvlJc w:val="left"/>
+      <w:pPr>
+        <w:ind w:left="2880" w:hanging="360"/>
+      </w:pPr>
+    </w:lvl>
+    <w:lvl w:ilvl="4" w:tplc="04090019" w:tentative="1">
+      <w:start w:val="1"/>
+      <w:numFmt w:val="lowerLetter"/>
+      <w:lvlText w:val="%5."/>
+      <w:lvlJc w:val="left"/>
+      <w:pPr>
+        <w:ind w:left="3600" w:hanging="360"/>
+      </w:pPr>
+    </w:lvl>
+    <w:lvl w:ilvl="5" w:tplc="0409001B" w:tentative="1">
+      <w:start w:val="1"/>
+      <w:numFmt w:val="lowerRoman"/>
+      <w:lvlText w:val="%6."/>
+      <w:lvlJc w:val="right"/>
+      <w:pPr>
+        <w:ind w:left="4320" w:hanging="180"/>
+      </w:pPr>
+    </w:lvl>
+    <w:lvl w:ilvl="6" w:tplc="0409000F" w:tentative="1">
+      <w:start w:val="1"/>
+      <w:numFmt w:val="decimal"/>
+      <w:lvlText w:val="%7."/>
+      <w:lvlJc w:val="left"/>
+      <w:pPr>
+        <w:ind w:left="5040" w:hanging="360"/>
+      </w:pPr>
+    </w:lvl>
+    <w:lvl w:ilvl="7" w:tplc="04090019" w:tentative="1">
+      <w:start w:val="1"/>
+      <w:numFmt w:val="lowerLetter"/>
+      <w:lvlText w:val="%8."/>
+      <w:lvlJc w:val="left"/>
+      <w:pPr>
+        <w:ind w:left="5760" w:hanging="360"/>
+      </w:pPr>
+    </w:lvl>
+    <w:lvl w:ilvl="8" w:tplc="0409001B" w:tentative="1">
+      <w:start w:val="1"/>
+      <w:numFmt w:val="lowerRoman"/>
+      <w:lvlText w:val="%9."/>
+      <w:lvlJc w:val="right"/>
+      <w:pPr>
+        <w:ind w:left="6480" w:hanging="180"/>
+      </w:pPr>
+    </w:lvl>
+  </w:abstractNum>
+  <w:num w:numId="1">
+    <w:abstractNumId w:val="0"/>
+  </w:num>
+</w:numbering>
 </file>
 
 <file path=word/styles.xml><?xml version="1.0" encoding="utf-8"?>
@@ -243,13 +661,23 @@
     <w:name w:val="Hyperlink"/>
     <w:basedOn w:val="DefaultParagraphFont"/>
     <w:uiPriority w:val="99"/>
-    <w:semiHidden/>
     <w:unhideWhenUsed/>
     <w:rsid w:val="00A15452"/>
     <w:rPr>
       <w:color w:val="0000FF"/>
       <w:u w:val="single"/>
     </w:rPr>
+  </w:style>
+  <w:style w:type="paragraph" w:styleId="ListParagraph">
+    <w:name w:val="List Paragraph"/>
+    <w:basedOn w:val="Normal"/>
+    <w:uiPriority w:val="34"/>
+    <w:qFormat/>
+    <w:rsid w:val="005D7D30"/>
+    <w:pPr>
+      <w:ind w:left="720"/>
+      <w:contextualSpacing/>
+    </w:pPr>
   </w:style>
 </w:styles>
 </file>
@@ -445,13 +873,23 @@
     <w:name w:val="Hyperlink"/>
     <w:basedOn w:val="DefaultParagraphFont"/>
     <w:uiPriority w:val="99"/>
-    <w:semiHidden/>
     <w:unhideWhenUsed/>
     <w:rsid w:val="00A15452"/>
     <w:rPr>
       <w:color w:val="0000FF"/>
       <w:u w:val="single"/>
     </w:rPr>
+  </w:style>
+  <w:style w:type="paragraph" w:styleId="ListParagraph">
+    <w:name w:val="List Paragraph"/>
+    <w:basedOn w:val="Normal"/>
+    <w:uiPriority w:val="34"/>
+    <w:qFormat/>
+    <w:rsid w:val="005D7D30"/>
+    <w:pPr>
+      <w:ind w:left="720"/>
+      <w:contextualSpacing/>
+    </w:pPr>
   </w:style>
 </w:styles>
 </file>

</xml_diff>

<commit_message>
Recent updates and additions
</commit_message>
<xml_diff>
--- a/Brainstorming/URLs of design inspirations.docx
+++ b/Brainstorming/URLs of design inspirations.docx
@@ -363,8 +363,6 @@
           <w:u w:val="none"/>
         </w:rPr>
       </w:pPr>
-      <w:bookmarkStart w:id="0" w:name="_GoBack"/>
-      <w:bookmarkEnd w:id="0"/>
     </w:p>
     <w:p>
       <w:pPr>
@@ -430,6 +428,51 @@
           <w:u w:val="none"/>
         </w:rPr>
       </w:pPr>
+      <w:r>
+        <w:rPr>
+          <w:rStyle w:val="Hyperlink"/>
+          <w:rFonts w:ascii="Tahoma" w:eastAsia="Times New Roman" w:hAnsi="Tahoma" w:cs="Tahoma"/>
+          <w:sz w:val="20"/>
+          <w:szCs w:val="20"/>
+          <w:u w:val="none"/>
+        </w:rPr>
+        <w:t>9. 12V high-torque motor from Steven</w:t>
+      </w:r>
+    </w:p>
+    <w:p>
+      <w:pPr>
+        <w:rPr>
+          <w:rStyle w:val="Hyperlink"/>
+          <w:rFonts w:ascii="Tahoma" w:eastAsia="Times New Roman" w:hAnsi="Tahoma" w:cs="Tahoma"/>
+          <w:sz w:val="20"/>
+          <w:szCs w:val="20"/>
+          <w:u w:val="none"/>
+        </w:rPr>
+      </w:pPr>
+      <w:hyperlink r:id="rId14" w:history="1">
+        <w:r>
+          <w:rPr>
+            <w:rStyle w:val="Hyperlink"/>
+            <w:rFonts w:ascii="Tahoma" w:eastAsia="Times New Roman" w:hAnsi="Tahoma" w:cs="Tahoma"/>
+            <w:sz w:val="20"/>
+            <w:szCs w:val="20"/>
+          </w:rPr>
+          <w:t>http://www.ebay.com/itm/120-RPM-Heavy-Duty-Gearhead-Motor-12V-High-Torque-/280744917623?pt=LH_DefaultDomain_0&amp;hash=item415db37a77</w:t>
+        </w:r>
+      </w:hyperlink>
+    </w:p>
+    <w:p>
+      <w:pPr>
+        <w:rPr>
+          <w:rStyle w:val="Hyperlink"/>
+          <w:rFonts w:ascii="Tahoma" w:eastAsia="Times New Roman" w:hAnsi="Tahoma" w:cs="Tahoma"/>
+          <w:sz w:val="20"/>
+          <w:szCs w:val="20"/>
+          <w:u w:val="none"/>
+        </w:rPr>
+      </w:pPr>
+      <w:bookmarkStart w:id="0" w:name="_GoBack"/>
+      <w:bookmarkEnd w:id="0"/>
     </w:p>
     <w:p>
       <w:pPr>

</xml_diff>